<commit_message>
Poprawa kilku historyjek użytkownika, oraz usunięcie kilku z nich
</commit_message>
<xml_diff>
--- a/etap_pierwszy/PSU_A5 Wymagania zamawiającego projekt UBEZPIECZALNIA.docx
+++ b/etap_pierwszy/PSU_A5 Wymagania zamawiającego projekt UBEZPIECZALNIA.docx
@@ -32,23 +32,21 @@
           <w:lang w:eastAsia="pl-PL"/>
         </w:rPr>
       </w:pPr>
-      <w:bookmarkStart w:id="0" w:name="_GoBack"/>
-      <w:bookmarkEnd w:id="0"/>
-    </w:p>
-    <w:p>
-      <w:pPr>
-        <w:pStyle w:val="Akapitzlist"/>
-        <w:widowControl w:val="0"/>
-        <w:numPr>
-          <w:ilvl w:val="0"/>
-          <w:numId w:val="3"/>
-        </w:numPr>
-        <w:spacing w:after="0" w:line="240" w:lineRule="atLeast"/>
-        <w:rPr>
-          <w:rFonts w:cstheme="minorHAnsi"/>
-        </w:rPr>
-      </w:pPr>
-      <w:bookmarkStart w:id="1" w:name="_Toc444769882"/>
+    </w:p>
+    <w:p>
+      <w:pPr>
+        <w:pStyle w:val="Akapitzlist"/>
+        <w:widowControl w:val="0"/>
+        <w:numPr>
+          <w:ilvl w:val="0"/>
+          <w:numId w:val="3"/>
+        </w:numPr>
+        <w:spacing w:after="0" w:line="240" w:lineRule="atLeast"/>
+        <w:rPr>
+          <w:rFonts w:cstheme="minorHAnsi"/>
+        </w:rPr>
+      </w:pPr>
+      <w:bookmarkStart w:id="0" w:name="_Toc444769882"/>
       <w:r>
         <w:rPr>
           <w:rFonts w:cstheme="minorHAnsi"/>
@@ -758,26 +756,6 @@
           <w:rFonts w:cstheme="minorHAnsi"/>
         </w:rPr>
         <w:lastRenderedPageBreak/>
-        <w:t>Jako specjalista do spraw ubezpieczeń samochodowych chcę mieć wszystkie możliwości jakie posiada agent ubezpieczeniowy, aby mieć dostęp do informacji o kliencie.</w:t>
-      </w:r>
-    </w:p>
-    <w:p>
-      <w:pPr>
-        <w:pStyle w:val="Akapitzlist"/>
-        <w:widowControl w:val="0"/>
-        <w:numPr>
-          <w:ilvl w:val="0"/>
-          <w:numId w:val="3"/>
-        </w:numPr>
-        <w:spacing w:after="0" w:line="240" w:lineRule="atLeast"/>
-        <w:rPr>
-          <w:rFonts w:cstheme="minorHAnsi"/>
-        </w:rPr>
-      </w:pPr>
-      <w:r>
-        <w:rPr>
-          <w:rFonts w:cstheme="minorHAnsi"/>
-        </w:rPr>
         <w:t>Jako specjalista do spraw ubezpieczeń samochodowych chcę mieć możliwość analizy zgłoszeń klienta w celu ich rozwiązania.</w:t>
       </w:r>
     </w:p>
@@ -885,26 +863,6 @@
         <w:rPr>
           <w:rFonts w:cstheme="minorHAnsi"/>
         </w:rPr>
-        <w:t>Jako specjalista do spraw ubezpieczeń na życie chcę mieć wszystkie możliwości jakie posiada agent ubezpieczeniowy, aby mieć dostęp do informacji o kliencie.</w:t>
-      </w:r>
-    </w:p>
-    <w:p>
-      <w:pPr>
-        <w:pStyle w:val="Akapitzlist"/>
-        <w:widowControl w:val="0"/>
-        <w:numPr>
-          <w:ilvl w:val="0"/>
-          <w:numId w:val="3"/>
-        </w:numPr>
-        <w:spacing w:after="0" w:line="240" w:lineRule="atLeast"/>
-        <w:rPr>
-          <w:rFonts w:cstheme="minorHAnsi"/>
-        </w:rPr>
-      </w:pPr>
-      <w:r>
-        <w:rPr>
-          <w:rFonts w:cstheme="minorHAnsi"/>
-        </w:rPr>
         <w:t>Jako specjalista do spraw ubezpieczeń na życie chc</w:t>
       </w:r>
       <w:r>
@@ -988,35 +946,11 @@
       <w:pPr>
         <w:pStyle w:val="Akapitzlist"/>
         <w:widowControl w:val="0"/>
-        <w:numPr>
-          <w:ilvl w:val="0"/>
-          <w:numId w:val="3"/>
-        </w:numPr>
-        <w:spacing w:after="0" w:line="240" w:lineRule="atLeast"/>
-        <w:rPr>
-          <w:rFonts w:cstheme="minorHAnsi"/>
-        </w:rPr>
-      </w:pPr>
-    </w:p>
-    <w:p>
-      <w:pPr>
-        <w:pStyle w:val="Akapitzlist"/>
-        <w:widowControl w:val="0"/>
-        <w:numPr>
-          <w:ilvl w:val="0"/>
-          <w:numId w:val="3"/>
-        </w:numPr>
-        <w:spacing w:after="0" w:line="240" w:lineRule="atLeast"/>
-        <w:rPr>
-          <w:rFonts w:cstheme="minorHAnsi"/>
-        </w:rPr>
-      </w:pPr>
-      <w:r>
-        <w:rPr>
-          <w:rFonts w:cstheme="minorHAnsi"/>
-        </w:rPr>
-        <w:t>Jako specjalista do spraw ubezpieczeń domu chcę mieć wszystkie możliwości jakie posiada agent ubezpieczeniowy, aby mieć dostęp do informacji o kliencie.</w:t>
-      </w:r>
+        <w:spacing w:after="0" w:line="240" w:lineRule="atLeast"/>
+        <w:rPr>
+          <w:rFonts w:cstheme="minorHAnsi"/>
+        </w:rPr>
+      </w:pPr>
     </w:p>
     <w:p>
       <w:pPr>
@@ -1158,7 +1092,15 @@
         <w:rPr>
           <w:rFonts w:cstheme="minorHAnsi"/>
         </w:rPr>
-        <w:t>Jako rzeczoznawca chcę mieć możliwość zapisu wyniku wyceny, w celu przesłania go do specjalisty.</w:t>
+        <w:t>Jako rzeczozn</w:t>
+      </w:r>
+      <w:bookmarkStart w:id="1" w:name="_GoBack"/>
+      <w:bookmarkEnd w:id="1"/>
+      <w:r>
+        <w:rPr>
+          <w:rFonts w:cstheme="minorHAnsi"/>
+        </w:rPr>
+        <w:t>awca chcę mieć możliwość zapisu wyniku wyceny, w celu przesłania go do specjalisty.</w:t>
       </w:r>
     </w:p>
     <w:p>
@@ -1255,7 +1197,7 @@
       </w:pPr>
       <w:bookmarkStart w:id="2" w:name="_Toc444769884"/>
       <w:bookmarkStart w:id="3" w:name="_Toc2761773"/>
-      <w:bookmarkEnd w:id="1"/>
+      <w:bookmarkEnd w:id="0"/>
       <w:r>
         <w:rPr>
           <w:rFonts w:asciiTheme="minorHAnsi" w:hAnsiTheme="minorHAnsi" w:cstheme="minorHAnsi"/>
@@ -2862,7 +2804,7 @@
 </file>
 
 <file path=customXml/itemProps1.xml><?xml version="1.0" encoding="utf-8"?>
-<ds:datastoreItem xmlns:ds="http://schemas.openxmlformats.org/officeDocument/2006/customXml" ds:itemID="{A29B7EB0-4F13-4C8F-A8FD-BEF48CDFB472}">
+<ds:datastoreItem xmlns:ds="http://schemas.openxmlformats.org/officeDocument/2006/customXml" ds:itemID="{ED9CB15D-7309-4A20-AB30-ABA7C05D849A}">
   <ds:schemaRefs>
     <ds:schemaRef ds:uri="http://schemas.openxmlformats.org/officeDocument/2006/bibliography"/>
   </ds:schemaRefs>

</xml_diff>